<commit_message>
Adicionando a parte 2
</commit_message>
<xml_diff>
--- a/Projeto Integrador - Grupo 10 - parte dois.docx
+++ b/Projeto Integrador - Grupo 10 - parte dois.docx
@@ -659,6 +659,26 @@
           <w:rtl w:val="0"/>
         </w:rPr>
         <w:t xml:space="preserve">Pedro Favoreto Gaya</w:t>
+      </w:r>
+    </w:p>
+    <w:p>
+      <w:pPr>
+        <w:spacing w:after="120" w:line="240" w:lineRule="auto"/>
+        <w:jc w:val="center"/>
+        <w:rPr>
+          <w:rFonts w:ascii="Arial" w:cs="Arial" w:eastAsia="Arial" w:hAnsi="Arial"/>
+          <w:sz w:val="24"/>
+          <w:szCs w:val="24"/>
+        </w:rPr>
+      </w:pPr>
+      <w:r>
+        <w:rPr>
+          <w:rFonts w:ascii="Arial" w:cs="Arial" w:eastAsia="Arial" w:hAnsi="Arial"/>
+          <w:sz w:val="24"/>
+          <w:szCs w:val="24"/>
+          <w:rtl w:val="0"/>
+        </w:rPr>
+        <w:t xml:space="preserve">Rafael Silva Vieira</w:t>
       </w:r>
     </w:p>
     <w:p>
@@ -1764,12 +1784,12 @@
           <wp:inline distB="0" distT="0" distL="0" distR="0">
             <wp:extent cx="5918315" cy="4440530"/>
             <wp:effectExtent b="0" l="0" r="0" t="0"/>
-            <wp:docPr descr="Diagrama&#10;&#10;Descrição gerada automaticamente" id="2" name="image7.png"/>
+            <wp:docPr descr="Diagrama&#10;&#10;Descrição gerada automaticamente" id="2" name="image1.png"/>
             <a:graphic>
               <a:graphicData uri="http://schemas.openxmlformats.org/drawingml/2006/picture">
                 <pic:pic>
                   <pic:nvPicPr>
-                    <pic:cNvPr descr="Diagrama&#10;&#10;Descrição gerada automaticamente" id="0" name="image7.png"/>
+                    <pic:cNvPr descr="Diagrama&#10;&#10;Descrição gerada automaticamente" id="0" name="image1.png"/>
                     <pic:cNvPicPr preferRelativeResize="0"/>
                   </pic:nvPicPr>
                   <pic:blipFill>
@@ -5822,12 +5842,12 @@
           <wp:inline distB="114300" distT="114300" distL="114300" distR="114300">
             <wp:extent cx="5731200" cy="3708400"/>
             <wp:effectExtent b="0" l="0" r="0" t="0"/>
-            <wp:docPr id="6" name="image5.jpg"/>
+            <wp:docPr id="6" name="image2.jpg"/>
             <a:graphic>
               <a:graphicData uri="http://schemas.openxmlformats.org/drawingml/2006/picture">
                 <pic:pic>
                   <pic:nvPicPr>
-                    <pic:cNvPr id="0" name="image5.jpg"/>
+                    <pic:cNvPr id="0" name="image2.jpg"/>
                     <pic:cNvPicPr preferRelativeResize="0"/>
                   </pic:nvPicPr>
                   <pic:blipFill>
@@ -5903,12 +5923,12 @@
           <wp:inline distB="114300" distT="114300" distL="114300" distR="114300">
             <wp:extent cx="5731200" cy="3695700"/>
             <wp:effectExtent b="0" l="0" r="0" t="0"/>
-            <wp:docPr id="4" name="image3.jpg"/>
+            <wp:docPr id="4" name="image5.jpg"/>
             <a:graphic>
               <a:graphicData uri="http://schemas.openxmlformats.org/drawingml/2006/picture">
                 <pic:pic>
                   <pic:nvPicPr>
-                    <pic:cNvPr id="0" name="image3.jpg"/>
+                    <pic:cNvPr id="0" name="image5.jpg"/>
                     <pic:cNvPicPr preferRelativeResize="0"/>
                   </pic:nvPicPr>
                   <pic:blipFill>
@@ -5968,12 +5988,12 @@
           <wp:inline distB="114300" distT="114300" distL="114300" distR="114300">
             <wp:extent cx="5731200" cy="3683000"/>
             <wp:effectExtent b="0" l="0" r="0" t="0"/>
-            <wp:docPr id="7" name="image4.jpg"/>
+            <wp:docPr id="7" name="image7.jpg"/>
             <a:graphic>
               <a:graphicData uri="http://schemas.openxmlformats.org/drawingml/2006/picture">
                 <pic:pic>
                   <pic:nvPicPr>
-                    <pic:cNvPr id="0" name="image4.jpg"/>
+                    <pic:cNvPr id="0" name="image7.jpg"/>
                     <pic:cNvPicPr preferRelativeResize="0"/>
                   </pic:nvPicPr>
                   <pic:blipFill>
@@ -6132,12 +6152,12 @@
           <wp:inline distB="114300" distT="114300" distL="114300" distR="114300">
             <wp:extent cx="5731200" cy="3733800"/>
             <wp:effectExtent b="0" l="0" r="0" t="0"/>
-            <wp:docPr id="1" name="image2.jpg"/>
+            <wp:docPr id="1" name="image4.jpg"/>
             <a:graphic>
               <a:graphicData uri="http://schemas.openxmlformats.org/drawingml/2006/picture">
                 <pic:pic>
                   <pic:nvPicPr>
-                    <pic:cNvPr id="0" name="image2.jpg"/>
+                    <pic:cNvPr id="0" name="image4.jpg"/>
                     <pic:cNvPicPr preferRelativeResize="0"/>
                   </pic:nvPicPr>
                   <pic:blipFill>
@@ -6236,12 +6256,12 @@
           <wp:inline distB="114300" distT="114300" distL="114300" distR="114300">
             <wp:extent cx="5731200" cy="3708400"/>
             <wp:effectExtent b="0" l="0" r="0" t="0"/>
-            <wp:docPr id="3" name="image1.jpg"/>
+            <wp:docPr id="3" name="image3.jpg"/>
             <a:graphic>
               <a:graphicData uri="http://schemas.openxmlformats.org/drawingml/2006/picture">
                 <pic:pic>
                   <pic:nvPicPr>
-                    <pic:cNvPr id="0" name="image1.jpg"/>
+                    <pic:cNvPr id="0" name="image3.jpg"/>
                     <pic:cNvPicPr preferRelativeResize="0"/>
                   </pic:nvPicPr>
                   <pic:blipFill>

</xml_diff>